<commit_message>
Update expansion header information
</commit_message>
<xml_diff>
--- a/8x8 and 16x16 Teensy Audio Board.docx
+++ b/8x8 and 16x16 Teensy Audio Board.docx
@@ -446,7 +446,13 @@
         <w:t xml:space="preserve"> </w:t>
       </w:r>
       <w:r>
-        <w:t>(4V p-p</w:t>
+        <w:t>(</w:t>
+      </w:r>
+      <w:r>
+        <w:t>8</w:t>
+      </w:r>
+      <w:r>
+        <w:t>V p-p</w:t>
       </w:r>
       <w:r>
         <w:t>, +10 dBm</w:t>
@@ -812,13 +818,7 @@
               <w:t>-92dB</w:t>
             </w:r>
             <w:r>
-              <w:t xml:space="preserve"> (</w:t>
-            </w:r>
-            <w:r>
-              <w:t>differential</w:t>
-            </w:r>
-            <w:r>
-              <w:t>)</w:t>
+              <w:t xml:space="preserve"> (differential)</w:t>
             </w:r>
           </w:p>
         </w:tc>
@@ -971,13 +971,7 @@
             </w:r>
             <w:r>
               <w:tab/>
-              <w:t>-</w:t>
-            </w:r>
-            <w:r>
-              <w:t>68</w:t>
-            </w:r>
-            <w:r>
-              <w:t>dB (differential)</w:t>
+              <w:t>-68dB (differential)</w:t>
             </w:r>
           </w:p>
           <w:p>
@@ -1608,15 +1602,7 @@
                 <w:color w:val="141414"/>
                 <w:shd w:val="clear" w:color="auto" w:fill="FEFEFE"/>
               </w:rPr>
-              <w:t>59.5</w:t>
-            </w:r>
-            <w:r>
-              <w:rPr>
-                <w:rFonts w:ascii="Segoe UI" w:hAnsi="Segoe UI" w:cs="Segoe UI"/>
-                <w:color w:val="141414"/>
-                <w:shd w:val="clear" w:color="auto" w:fill="FEFEFE"/>
-              </w:rPr>
-              <w:t>dB</w:t>
+              <w:t>59.5dB</w:t>
             </w:r>
           </w:p>
         </w:tc>
@@ -1715,16 +1701,7 @@
         <w:t>differential</w:t>
       </w:r>
       <w:r>
-        <w:t xml:space="preserve"> </w:t>
-      </w:r>
-      <w:r>
-        <w:t xml:space="preserve">input </w:t>
-      </w:r>
-      <w:r>
-        <w:t>signal is applied</w:t>
-      </w:r>
-      <w:r>
-        <w:t xml:space="preserve"> to a CODEC programmed as </w:t>
+        <w:t xml:space="preserve"> input signal is applied to a CODEC programmed as </w:t>
       </w:r>
       <w:r>
         <w:rPr>
@@ -1873,16 +1850,7 @@
         <w:t>.</w:t>
       </w:r>
       <w:r>
-        <w:t xml:space="preserve"> </w:t>
-      </w:r>
-      <w:r>
-        <w:t xml:space="preserve">The mux has eight addresses (0x70 – 0x77) available, selected by </w:t>
-      </w:r>
-      <w:r>
-        <w:t xml:space="preserve">solder </w:t>
-      </w:r>
-      <w:r>
-        <w:t>jumpers for A0-A2, providing a theoretical limit of eight boards (64 channels) attached to a single Teensy. In practice, the standard TDM driver limits the number of channels to 16.</w:t>
+        <w:t xml:space="preserve"> The mux has eight addresses (0x70 – 0x77) available, selected by solder jumpers for A0-A2, providing a theoretical limit of eight boards (64 channels) attached to a single Teensy. In practice, the standard TDM driver limits the number of channels to 16.</w:t>
       </w:r>
     </w:p>
     <w:p>
@@ -1986,22 +1954,13 @@
         <w:sym w:font="Symbol" w:char="F057"/>
       </w:r>
       <w:r>
-        <w:t xml:space="preserve"> series resistors on each board to provide impedance matching and </w:t>
-      </w:r>
-      <w:r>
-        <w:t xml:space="preserve">to </w:t>
-      </w:r>
-      <w:r>
-        <w:t xml:space="preserve">damp line reflections. When more than two boards are stacked, these may need to be increased to 100 </w:t>
+        <w:t xml:space="preserve"> series resistors on each board to provide impedance matching and to damp line reflections. When more than two boards are stacked, these may need to be increased to 100 </w:t>
       </w:r>
       <w:r>
         <w:sym w:font="Symbol" w:char="F057"/>
       </w:r>
       <w:r>
-        <w:t xml:space="preserve"> per board</w:t>
-      </w:r>
-      <w:r>
-        <w:t>.</w:t>
+        <w:t xml:space="preserve"> per board.</w:t>
       </w:r>
     </w:p>
     <w:p>
@@ -2544,10 +2503,7 @@
           </w:tcPr>
           <w:p>
             <w:r>
-              <w:t>IN1</w:t>
-            </w:r>
-            <w:r>
-              <w:t>-</w:t>
+              <w:t>IN1-</w:t>
             </w:r>
           </w:p>
         </w:tc>
@@ -2560,10 +2516,7 @@
           </w:tcPr>
           <w:p>
             <w:r>
-              <w:t>OUT4</w:t>
-            </w:r>
-            <w:r>
-              <w:t>-</w:t>
+              <w:t>OUT4-</w:t>
             </w:r>
           </w:p>
         </w:tc>
@@ -2636,10 +2589,7 @@
           </w:tcPr>
           <w:p>
             <w:r>
-              <w:t>IN2</w:t>
-            </w:r>
-            <w:r>
-              <w:t>-</w:t>
+              <w:t>IN2-</w:t>
             </w:r>
           </w:p>
         </w:tc>
@@ -2652,10 +2602,7 @@
           </w:tcPr>
           <w:p>
             <w:r>
-              <w:t>OUT3</w:t>
-            </w:r>
-            <w:r>
-              <w:t>-</w:t>
+              <w:t>OUT3-</w:t>
             </w:r>
           </w:p>
         </w:tc>
@@ -2728,10 +2675,7 @@
           </w:tcPr>
           <w:p>
             <w:r>
-              <w:t>IN3</w:t>
-            </w:r>
-            <w:r>
-              <w:t>-</w:t>
+              <w:t>IN3-</w:t>
             </w:r>
           </w:p>
         </w:tc>
@@ -2744,10 +2688,7 @@
           </w:tcPr>
           <w:p>
             <w:r>
-              <w:t>OUT2</w:t>
-            </w:r>
-            <w:r>
-              <w:t>-</w:t>
+              <w:t>OUT2-</w:t>
             </w:r>
           </w:p>
         </w:tc>
@@ -2820,10 +2761,7 @@
           </w:tcPr>
           <w:p>
             <w:r>
-              <w:t>IN4</w:t>
-            </w:r>
-            <w:r>
-              <w:t>-</w:t>
+              <w:t>IN4-</w:t>
             </w:r>
           </w:p>
         </w:tc>
@@ -2836,10 +2774,7 @@
           </w:tcPr>
           <w:p>
             <w:r>
-              <w:t>OUT1</w:t>
-            </w:r>
-            <w:r>
-              <w:t>-</w:t>
+              <w:t>OUT1-</w:t>
             </w:r>
           </w:p>
         </w:tc>
@@ -3183,7 +3118,7 @@
       </w:tblPr>
       <w:tblGrid>
         <w:gridCol w:w="1129"/>
-        <w:gridCol w:w="1129"/>
+        <w:gridCol w:w="1276"/>
       </w:tblGrid>
       <w:tr>
         <w:tc>
@@ -3208,7 +3143,7 @@
         </w:tc>
         <w:tc>
           <w:tcPr>
-            <w:tcW w:w="1129" w:type="dxa"/>
+            <w:tcW w:w="1276" w:type="dxa"/>
           </w:tcPr>
           <w:p>
             <w:pPr>
@@ -3240,7 +3175,7 @@
         </w:tc>
         <w:tc>
           <w:tcPr>
-            <w:tcW w:w="1129" w:type="dxa"/>
+            <w:tcW w:w="1276" w:type="dxa"/>
           </w:tcPr>
           <w:p>
             <w:r>
@@ -3262,7 +3197,7 @@
         </w:tc>
         <w:tc>
           <w:tcPr>
-            <w:tcW w:w="1129" w:type="dxa"/>
+            <w:tcW w:w="1276" w:type="dxa"/>
           </w:tcPr>
           <w:p>
             <w:r>
@@ -3284,7 +3219,7 @@
         </w:tc>
         <w:tc>
           <w:tcPr>
-            <w:tcW w:w="1129" w:type="dxa"/>
+            <w:tcW w:w="1276" w:type="dxa"/>
           </w:tcPr>
           <w:p>
             <w:r>
@@ -3306,7 +3241,7 @@
         </w:tc>
         <w:tc>
           <w:tcPr>
-            <w:tcW w:w="1129" w:type="dxa"/>
+            <w:tcW w:w="1276" w:type="dxa"/>
           </w:tcPr>
           <w:p>
             <w:r>
@@ -3328,11 +3263,14 @@
         </w:tc>
         <w:tc>
           <w:tcPr>
-            <w:tcW w:w="1129" w:type="dxa"/>
+            <w:tcW w:w="1276" w:type="dxa"/>
           </w:tcPr>
           <w:p>
             <w:r>
               <w:t>22</w:t>
+            </w:r>
+            <w:r>
+              <w:t xml:space="preserve">  RESET</w:t>
             </w:r>
           </w:p>
         </w:tc>
@@ -3350,7 +3288,7 @@
         </w:tc>
         <w:tc>
           <w:tcPr>
-            <w:tcW w:w="1129" w:type="dxa"/>
+            <w:tcW w:w="1276" w:type="dxa"/>
           </w:tcPr>
           <w:p>
             <w:r>
@@ -3372,11 +3310,14 @@
         </w:tc>
         <w:tc>
           <w:tcPr>
-            <w:tcW w:w="1129" w:type="dxa"/>
+            <w:tcW w:w="1276" w:type="dxa"/>
           </w:tcPr>
           <w:p>
             <w:r>
               <w:t>8</w:t>
+            </w:r>
+            <w:r>
+              <w:t xml:space="preserve">  SCL</w:t>
             </w:r>
           </w:p>
         </w:tc>
@@ -3394,11 +3335,14 @@
         </w:tc>
         <w:tc>
           <w:tcPr>
-            <w:tcW w:w="1129" w:type="dxa"/>
+            <w:tcW w:w="1276" w:type="dxa"/>
           </w:tcPr>
           <w:p>
             <w:r>
               <w:t>7</w:t>
+            </w:r>
+            <w:r>
+              <w:t xml:space="preserve">  SDA</w:t>
             </w:r>
           </w:p>
         </w:tc>
@@ -3416,7 +3360,7 @@
         </w:tc>
         <w:tc>
           <w:tcPr>
-            <w:tcW w:w="1129" w:type="dxa"/>
+            <w:tcW w:w="1276" w:type="dxa"/>
           </w:tcPr>
           <w:p>
             <w:r>
@@ -3438,7 +3382,7 @@
         </w:tc>
         <w:tc>
           <w:tcPr>
-            <w:tcW w:w="1129" w:type="dxa"/>
+            <w:tcW w:w="1276" w:type="dxa"/>
           </w:tcPr>
           <w:p>
             <w:r>
@@ -3460,7 +3404,7 @@
         </w:tc>
         <w:tc>
           <w:tcPr>
-            <w:tcW w:w="1129" w:type="dxa"/>
+            <w:tcW w:w="1276" w:type="dxa"/>
           </w:tcPr>
           <w:p>
             <w:r>
@@ -3482,7 +3426,7 @@
         </w:tc>
         <w:tc>
           <w:tcPr>
-            <w:tcW w:w="1129" w:type="dxa"/>
+            <w:tcW w:w="1276" w:type="dxa"/>
           </w:tcPr>
           <w:p>
             <w:r>
@@ -3504,7 +3448,7 @@
         </w:tc>
         <w:tc>
           <w:tcPr>
-            <w:tcW w:w="1129" w:type="dxa"/>
+            <w:tcW w:w="1276" w:type="dxa"/>
           </w:tcPr>
           <w:p>
             <w:r>
@@ -3526,7 +3470,7 @@
         </w:tc>
         <w:tc>
           <w:tcPr>
-            <w:tcW w:w="1129" w:type="dxa"/>
+            <w:tcW w:w="1276" w:type="dxa"/>
           </w:tcPr>
           <w:p>
             <w:r>
@@ -3536,6 +3480,20 @@
         </w:tc>
       </w:tr>
     </w:tbl>
+    <w:p>
+      <w:bookmarkStart w:id="0" w:name="_Hlk194738100"/>
+    </w:p>
+    <w:p>
+      <w:r>
+        <w:t>GPIO Pins 2, 13,14,15 and 16 are uncommitted on the Expansion header.</w:t>
+      </w:r>
+    </w:p>
+    <w:p>
+      <w:r>
+        <w:t xml:space="preserve">The I2C bus and soft Reset signal are extended on the Expansion header as well as the Teensy header for boards. </w:t>
+      </w:r>
+    </w:p>
+    <w:bookmarkEnd w:id="0"/>
     <w:p>
       <w:pPr>
         <w:pStyle w:val="Heading2"/>
@@ -3588,6 +3546,7 @@
         </w:numPr>
       </w:pPr>
       <w:r>
+        <w:lastRenderedPageBreak/>
         <w:t>1uF capacitors are 5 x 2</w:t>
       </w:r>
       <w:r>
@@ -3617,18 +3576,11 @@
         <w:t xml:space="preserve"> </w:t>
       </w:r>
       <w:r>
-        <w:t>p.36)</w:t>
-      </w:r>
-      <w:r>
-        <w:t xml:space="preserve"> to allow these signals to float</w:t>
-      </w:r>
-      <w:r>
-        <w:t>.</w:t>
-      </w:r>
-    </w:p>
-    <w:p>
-      <w:r>
-        <w:lastRenderedPageBreak/>
+        <w:t>p.36) to allow these signals to float.</w:t>
+      </w:r>
+    </w:p>
+    <w:p>
+      <w:r>
         <w:t>The 47</w:t>
       </w:r>
       <w:r>
@@ -3993,6 +3945,7 @@
     </w:p>
     <w:p>
       <w:r>
+        <w:lastRenderedPageBreak/>
         <w:t>SMD components are used on this board to allow a more compact layout.</w:t>
       </w:r>
     </w:p>
@@ -4032,7 +3985,6 @@
         <w:pStyle w:val="Heading1"/>
       </w:pPr>
       <w:r>
-        <w:lastRenderedPageBreak/>
         <w:t xml:space="preserve">Teensy Audio Library </w:t>
       </w:r>
       <w:r>
@@ -4360,6 +4312,7 @@
         </w:rPr>
       </w:pPr>
       <w:r>
+        <w:lastRenderedPageBreak/>
         <w:t xml:space="preserve">Johnathan Oakley’s Multi-TDM driver should also work with this hardware. </w:t>
       </w:r>
       <w:r>
@@ -5922,6 +5875,7 @@
   <w:style w:type="character" w:default="1" w:styleId="DefaultParagraphFont">
     <w:name w:val="Default Paragraph Font"/>
     <w:uiPriority w:val="1"/>
+    <w:semiHidden/>
     <w:unhideWhenUsed/>
   </w:style>
   <w:style w:type="table" w:default="1" w:styleId="TableNormal">

</xml_diff>